<commit_message>
basic requests and bs4 functionalities
</commit_message>
<xml_diff>
--- a/section_15/web_scraping_with_python.docx
+++ b/section_15/web_scraping_with_python.docx
@@ -255,7 +255,39 @@
           <w:sz w:val="24"/>
           <w:szCs w:val="24"/>
         </w:rPr>
-        <w:t>Web scaping in Python is done with BeautifulSoup and request libraries: requests, lxml, bs4</w:t>
+        <w:t xml:space="preserve">Web scaping in Python is done with </w:t>
+      </w:r>
+      <w:proofErr w:type="spellStart"/>
+      <w:r>
+        <w:rPr>
+          <w:sz w:val="24"/>
+          <w:szCs w:val="24"/>
+        </w:rPr>
+        <w:t>BeautifulSoup</w:t>
+      </w:r>
+      <w:proofErr w:type="spellEnd"/>
+      <w:r>
+        <w:rPr>
+          <w:sz w:val="24"/>
+          <w:szCs w:val="24"/>
+        </w:rPr>
+        <w:t xml:space="preserve"> and request libraries: requests, </w:t>
+      </w:r>
+      <w:proofErr w:type="spellStart"/>
+      <w:r>
+        <w:rPr>
+          <w:sz w:val="24"/>
+          <w:szCs w:val="24"/>
+        </w:rPr>
+        <w:t>lxml</w:t>
+      </w:r>
+      <w:proofErr w:type="spellEnd"/>
+      <w:r>
+        <w:rPr>
+          <w:sz w:val="24"/>
+          <w:szCs w:val="24"/>
+        </w:rPr>
+        <w:t>, bs4</w:t>
       </w:r>
     </w:p>
     <w:p>
@@ -316,8 +348,686 @@
           <w:sz w:val="24"/>
           <w:szCs w:val="24"/>
         </w:rPr>
-        <w:t>For this whole page source code can be viewed and particular elements inspected</w:t>
-      </w:r>
+        <w:t xml:space="preserve">For this whole page source code can be viewed and </w:t>
+      </w:r>
+      <w:proofErr w:type="gramStart"/>
+      <w:r>
+        <w:rPr>
+          <w:sz w:val="24"/>
+          <w:szCs w:val="24"/>
+        </w:rPr>
+        <w:t>particular elements</w:t>
+      </w:r>
+      <w:proofErr w:type="gramEnd"/>
+      <w:r>
+        <w:rPr>
+          <w:sz w:val="24"/>
+          <w:szCs w:val="24"/>
+        </w:rPr>
+        <w:t xml:space="preserve"> inspected</w:t>
+      </w:r>
+    </w:p>
+    <w:p>
+      <w:pPr>
+        <w:spacing w:after="0"/>
+        <w:rPr>
+          <w:sz w:val="24"/>
+          <w:szCs w:val="24"/>
+        </w:rPr>
+      </w:pPr>
+    </w:p>
+    <w:p>
+      <w:pPr>
+        <w:spacing w:after="0"/>
+        <w:rPr>
+          <w:sz w:val="24"/>
+          <w:szCs w:val="24"/>
+        </w:rPr>
+      </w:pPr>
+    </w:p>
+    <w:p>
+      <w:pPr>
+        <w:spacing w:after="0"/>
+        <w:rPr>
+          <w:b/>
+          <w:bCs/>
+          <w:sz w:val="28"/>
+          <w:szCs w:val="28"/>
+        </w:rPr>
+      </w:pPr>
+      <w:r>
+        <w:rPr>
+          <w:b/>
+          <w:bCs/>
+          <w:sz w:val="28"/>
+          <w:szCs w:val="28"/>
+        </w:rPr>
+        <w:t>18.03.</w:t>
+      </w:r>
+    </w:p>
+    <w:p>
+      <w:pPr>
+        <w:spacing w:after="0"/>
+        <w:rPr>
+          <w:b/>
+          <w:bCs/>
+          <w:sz w:val="28"/>
+          <w:szCs w:val="28"/>
+        </w:rPr>
+      </w:pPr>
+      <w:r>
+        <w:rPr>
+          <w:b/>
+          <w:bCs/>
+          <w:sz w:val="28"/>
+          <w:szCs w:val="28"/>
+        </w:rPr>
+        <w:t>118. Python Web Scraping - Grabbing a Title</w:t>
+      </w:r>
+    </w:p>
+    <w:p>
+      <w:pPr>
+        <w:spacing w:after="0"/>
+        <w:rPr>
+          <w:sz w:val="24"/>
+          <w:szCs w:val="24"/>
+        </w:rPr>
+      </w:pPr>
+      <w:r>
+        <w:rPr>
+          <w:sz w:val="24"/>
+          <w:szCs w:val="24"/>
+        </w:rPr>
+        <w:t xml:space="preserve">Get the content of a page with </w:t>
+      </w:r>
+      <w:proofErr w:type="spellStart"/>
+      <w:r>
+        <w:rPr>
+          <w:sz w:val="24"/>
+          <w:szCs w:val="24"/>
+        </w:rPr>
+        <w:t>requests.get</w:t>
+      </w:r>
+      <w:proofErr w:type="spellEnd"/>
+      <w:r>
+        <w:rPr>
+          <w:sz w:val="24"/>
+          <w:szCs w:val="24"/>
+        </w:rPr>
+        <w:t>(</w:t>
+      </w:r>
+      <w:proofErr w:type="spellStart"/>
+      <w:r>
+        <w:rPr>
+          <w:sz w:val="24"/>
+          <w:szCs w:val="24"/>
+        </w:rPr>
+        <w:t>url</w:t>
+      </w:r>
+      <w:proofErr w:type="spellEnd"/>
+      <w:r>
+        <w:rPr>
+          <w:sz w:val="24"/>
+          <w:szCs w:val="24"/>
+        </w:rPr>
+        <w:t>).text</w:t>
+      </w:r>
+    </w:p>
+    <w:p>
+      <w:pPr>
+        <w:spacing w:after="0"/>
+        <w:rPr>
+          <w:sz w:val="24"/>
+          <w:szCs w:val="24"/>
+        </w:rPr>
+      </w:pPr>
+      <w:r>
+        <w:rPr>
+          <w:sz w:val="24"/>
+          <w:szCs w:val="24"/>
+        </w:rPr>
+        <w:t>We can parse a web page with soup = bs4.BeautifulSoup(</w:t>
+      </w:r>
+      <w:proofErr w:type="spellStart"/>
+      <w:r>
+        <w:rPr>
+          <w:sz w:val="24"/>
+          <w:szCs w:val="24"/>
+        </w:rPr>
+        <w:t>result.text</w:t>
+      </w:r>
+      <w:proofErr w:type="spellEnd"/>
+      <w:r>
+        <w:rPr>
+          <w:sz w:val="24"/>
+          <w:szCs w:val="24"/>
+        </w:rPr>
+        <w:t>, ‘</w:t>
+      </w:r>
+      <w:proofErr w:type="spellStart"/>
+      <w:r>
+        <w:rPr>
+          <w:sz w:val="24"/>
+          <w:szCs w:val="24"/>
+        </w:rPr>
+        <w:t>lxml</w:t>
+      </w:r>
+      <w:proofErr w:type="spellEnd"/>
+      <w:r>
+        <w:rPr>
+          <w:sz w:val="24"/>
+          <w:szCs w:val="24"/>
+        </w:rPr>
+        <w:t>’)</w:t>
+      </w:r>
+    </w:p>
+    <w:p>
+      <w:pPr>
+        <w:spacing w:after="0"/>
+        <w:rPr>
+          <w:sz w:val="24"/>
+          <w:szCs w:val="24"/>
+        </w:rPr>
+      </w:pPr>
+      <w:r>
+        <w:rPr>
+          <w:sz w:val="24"/>
+          <w:szCs w:val="24"/>
+        </w:rPr>
+        <w:t xml:space="preserve">With </w:t>
+      </w:r>
+      <w:proofErr w:type="spellStart"/>
+      <w:proofErr w:type="gramStart"/>
+      <w:r>
+        <w:rPr>
+          <w:sz w:val="24"/>
+          <w:szCs w:val="24"/>
+        </w:rPr>
+        <w:t>soup.select</w:t>
+      </w:r>
+      <w:proofErr w:type="spellEnd"/>
+      <w:proofErr w:type="gramEnd"/>
+      <w:r>
+        <w:rPr>
+          <w:sz w:val="24"/>
+          <w:szCs w:val="24"/>
+        </w:rPr>
+        <w:t xml:space="preserve">(…) we can get elements from a web site, tags and elements with a </w:t>
+      </w:r>
+      <w:proofErr w:type="spellStart"/>
+      <w:r>
+        <w:rPr>
+          <w:sz w:val="24"/>
+          <w:szCs w:val="24"/>
+        </w:rPr>
+        <w:t>css</w:t>
+      </w:r>
+      <w:proofErr w:type="spellEnd"/>
+      <w:r>
+        <w:rPr>
+          <w:sz w:val="24"/>
+          <w:szCs w:val="24"/>
+        </w:rPr>
+        <w:t xml:space="preserve"> class/id</w:t>
+      </w:r>
+    </w:p>
+    <w:p>
+      <w:pPr>
+        <w:spacing w:after="0"/>
+        <w:rPr>
+          <w:sz w:val="24"/>
+          <w:szCs w:val="24"/>
+        </w:rPr>
+      </w:pPr>
+      <w:r>
+        <w:rPr>
+          <w:sz w:val="24"/>
+          <w:szCs w:val="24"/>
+        </w:rPr>
+        <w:t xml:space="preserve">For example </w:t>
+      </w:r>
+      <w:proofErr w:type="spellStart"/>
+      <w:proofErr w:type="gramStart"/>
+      <w:r>
+        <w:rPr>
+          <w:sz w:val="24"/>
+          <w:szCs w:val="24"/>
+        </w:rPr>
+        <w:t>soup.select</w:t>
+      </w:r>
+      <w:proofErr w:type="spellEnd"/>
+      <w:proofErr w:type="gramEnd"/>
+      <w:r>
+        <w:rPr>
+          <w:sz w:val="24"/>
+          <w:szCs w:val="24"/>
+        </w:rPr>
+        <w:t xml:space="preserve">(‘p’) we get a list with all paragraph tags on which we can call </w:t>
+      </w:r>
+      <w:proofErr w:type="spellStart"/>
+      <w:r>
+        <w:rPr>
+          <w:sz w:val="24"/>
+          <w:szCs w:val="24"/>
+        </w:rPr>
+        <w:t>getText</w:t>
+      </w:r>
+      <w:proofErr w:type="spellEnd"/>
+      <w:r>
+        <w:rPr>
+          <w:sz w:val="24"/>
+          <w:szCs w:val="24"/>
+        </w:rPr>
+        <w:t>()</w:t>
+      </w:r>
+    </w:p>
+    <w:p>
+      <w:pPr>
+        <w:spacing w:after="0"/>
+        <w:rPr>
+          <w:sz w:val="24"/>
+          <w:szCs w:val="24"/>
+        </w:rPr>
+      </w:pPr>
+    </w:p>
+    <w:p>
+      <w:pPr>
+        <w:spacing w:after="0"/>
+        <w:rPr>
+          <w:b/>
+          <w:bCs/>
+          <w:sz w:val="28"/>
+          <w:szCs w:val="28"/>
+        </w:rPr>
+      </w:pPr>
+      <w:r>
+        <w:rPr>
+          <w:b/>
+          <w:bCs/>
+          <w:sz w:val="28"/>
+          <w:szCs w:val="28"/>
+        </w:rPr>
+        <w:t>119. Python Web Scraping - Grabbing a Class</w:t>
+      </w:r>
+    </w:p>
+    <w:p>
+      <w:pPr>
+        <w:spacing w:after="0"/>
+        <w:rPr>
+          <w:sz w:val="24"/>
+          <w:szCs w:val="24"/>
+        </w:rPr>
+      </w:pPr>
+      <w:proofErr w:type="spellStart"/>
+      <w:proofErr w:type="gramStart"/>
+      <w:r>
+        <w:rPr>
+          <w:sz w:val="24"/>
+          <w:szCs w:val="24"/>
+        </w:rPr>
+        <w:t>soup.select</w:t>
+      </w:r>
+      <w:proofErr w:type="spellEnd"/>
+      <w:proofErr w:type="gramEnd"/>
+      <w:r>
+        <w:rPr>
+          <w:sz w:val="24"/>
+          <w:szCs w:val="24"/>
+        </w:rPr>
+        <w:t>(element)</w:t>
+      </w:r>
+      <w:r>
+        <w:rPr>
+          <w:sz w:val="24"/>
+          <w:szCs w:val="24"/>
+        </w:rPr>
+        <w:t xml:space="preserve"> where element could be:</w:t>
+      </w:r>
+    </w:p>
+    <w:p>
+      <w:pPr>
+        <w:spacing w:after="0"/>
+        <w:rPr>
+          <w:sz w:val="24"/>
+          <w:szCs w:val="24"/>
+        </w:rPr>
+      </w:pPr>
+      <w:r>
+        <w:rPr>
+          <w:sz w:val="24"/>
+          <w:szCs w:val="24"/>
+        </w:rPr>
+        <w:t>an html tag -&gt; all elements with that tag</w:t>
+      </w:r>
+    </w:p>
+    <w:p>
+      <w:pPr>
+        <w:spacing w:after="0"/>
+        <w:rPr>
+          <w:sz w:val="24"/>
+          <w:szCs w:val="24"/>
+        </w:rPr>
+      </w:pPr>
+      <w:r>
+        <w:rPr>
+          <w:sz w:val="24"/>
+          <w:szCs w:val="24"/>
+        </w:rPr>
+        <w:t>#</w:t>
+      </w:r>
+      <w:proofErr w:type="gramStart"/>
+      <w:r>
+        <w:rPr>
+          <w:sz w:val="24"/>
+          <w:szCs w:val="24"/>
+        </w:rPr>
+        <w:t>some</w:t>
+      </w:r>
+      <w:proofErr w:type="gramEnd"/>
+      <w:r>
+        <w:rPr>
+          <w:sz w:val="24"/>
+          <w:szCs w:val="24"/>
+        </w:rPr>
+        <w:t xml:space="preserve">_id -&gt; all elements with that </w:t>
+      </w:r>
+      <w:proofErr w:type="spellStart"/>
+      <w:r>
+        <w:rPr>
+          <w:sz w:val="24"/>
+          <w:szCs w:val="24"/>
+        </w:rPr>
+        <w:t>css</w:t>
+      </w:r>
+      <w:proofErr w:type="spellEnd"/>
+      <w:r>
+        <w:rPr>
+          <w:sz w:val="24"/>
+          <w:szCs w:val="24"/>
+        </w:rPr>
+        <w:t xml:space="preserve"> id</w:t>
+      </w:r>
+    </w:p>
+    <w:p>
+      <w:pPr>
+        <w:spacing w:after="0"/>
+        <w:rPr>
+          <w:sz w:val="24"/>
+          <w:szCs w:val="24"/>
+        </w:rPr>
+      </w:pPr>
+      <w:proofErr w:type="gramStart"/>
+      <w:r>
+        <w:rPr>
+          <w:sz w:val="24"/>
+          <w:szCs w:val="24"/>
+        </w:rPr>
+        <w:t>.</w:t>
+      </w:r>
+      <w:proofErr w:type="spellStart"/>
+      <w:r>
+        <w:rPr>
+          <w:sz w:val="24"/>
+          <w:szCs w:val="24"/>
+        </w:rPr>
+        <w:t>some</w:t>
+      </w:r>
+      <w:proofErr w:type="gramEnd"/>
+      <w:r>
+        <w:rPr>
+          <w:sz w:val="24"/>
+          <w:szCs w:val="24"/>
+        </w:rPr>
+        <w:t>_class</w:t>
+      </w:r>
+      <w:proofErr w:type="spellEnd"/>
+      <w:r>
+        <w:rPr>
+          <w:sz w:val="24"/>
+          <w:szCs w:val="24"/>
+        </w:rPr>
+        <w:t xml:space="preserve"> -&gt; all elements with that class</w:t>
+      </w:r>
+    </w:p>
+    <w:p>
+      <w:pPr>
+        <w:spacing w:after="0"/>
+        <w:rPr>
+          <w:sz w:val="24"/>
+          <w:szCs w:val="24"/>
+        </w:rPr>
+      </w:pPr>
+      <w:r>
+        <w:rPr>
+          <w:sz w:val="24"/>
+          <w:szCs w:val="24"/>
+        </w:rPr>
+        <w:t>Tag1 tag2 -&gt; any tag2 inside tag1</w:t>
+      </w:r>
+    </w:p>
+    <w:p>
+      <w:pPr>
+        <w:spacing w:after="0"/>
+        <w:rPr>
+          <w:sz w:val="24"/>
+          <w:szCs w:val="24"/>
+        </w:rPr>
+      </w:pPr>
+      <w:r>
+        <w:rPr>
+          <w:sz w:val="24"/>
+          <w:szCs w:val="24"/>
+        </w:rPr>
+        <w:t>Tag1 &gt; tag 2 -&gt; any tag2 directly inside tag1</w:t>
+      </w:r>
+    </w:p>
+    <w:p>
+      <w:pPr>
+        <w:spacing w:after="0"/>
+        <w:rPr>
+          <w:sz w:val="24"/>
+          <w:szCs w:val="24"/>
+        </w:rPr>
+      </w:pPr>
+    </w:p>
+    <w:p>
+      <w:pPr>
+        <w:spacing w:after="0"/>
+        <w:rPr>
+          <w:b/>
+          <w:bCs/>
+          <w:sz w:val="28"/>
+          <w:szCs w:val="28"/>
+        </w:rPr>
+      </w:pPr>
+      <w:r>
+        <w:rPr>
+          <w:b/>
+          <w:bCs/>
+          <w:sz w:val="28"/>
+          <w:szCs w:val="28"/>
+        </w:rPr>
+        <w:t>120. Python Web Scraping - Grabbing an Image</w:t>
+      </w:r>
+    </w:p>
+    <w:p>
+      <w:pPr>
+        <w:spacing w:after="0"/>
+        <w:rPr>
+          <w:sz w:val="24"/>
+          <w:szCs w:val="24"/>
+        </w:rPr>
+      </w:pPr>
+      <w:r>
+        <w:rPr>
+          <w:sz w:val="24"/>
+          <w:szCs w:val="24"/>
+        </w:rPr>
+        <w:t xml:space="preserve">In a </w:t>
+      </w:r>
+      <w:proofErr w:type="gramStart"/>
+      <w:r>
+        <w:rPr>
+          <w:sz w:val="24"/>
+          <w:szCs w:val="24"/>
+        </w:rPr>
+        <w:t>bs4.element.Tag</w:t>
+      </w:r>
+      <w:proofErr w:type="gramEnd"/>
+      <w:r>
+        <w:rPr>
+          <w:sz w:val="24"/>
+          <w:szCs w:val="24"/>
+        </w:rPr>
+        <w:t xml:space="preserve"> we can get the values of attributes as from a dictionary</w:t>
+      </w:r>
+    </w:p>
+    <w:p>
+      <w:pPr>
+        <w:spacing w:after="0"/>
+        <w:rPr>
+          <w:sz w:val="24"/>
+          <w:szCs w:val="24"/>
+        </w:rPr>
+      </w:pPr>
+      <w:r>
+        <w:rPr>
+          <w:sz w:val="24"/>
+          <w:szCs w:val="24"/>
+        </w:rPr>
+        <w:t xml:space="preserve">An image can be displayed in a markdown </w:t>
+      </w:r>
+      <w:proofErr w:type="spellStart"/>
+      <w:r>
+        <w:rPr>
+          <w:sz w:val="24"/>
+          <w:szCs w:val="24"/>
+        </w:rPr>
+        <w:t>Jupyter</w:t>
+      </w:r>
+      <w:proofErr w:type="spellEnd"/>
+      <w:r>
+        <w:rPr>
+          <w:sz w:val="24"/>
+          <w:szCs w:val="24"/>
+        </w:rPr>
+        <w:t xml:space="preserve"> cell because it accepts html code</w:t>
+      </w:r>
+    </w:p>
+    <w:p>
+      <w:pPr>
+        <w:spacing w:after="0"/>
+        <w:rPr>
+          <w:sz w:val="24"/>
+          <w:szCs w:val="24"/>
+        </w:rPr>
+      </w:pPr>
+      <w:r>
+        <w:rPr>
+          <w:sz w:val="24"/>
+          <w:szCs w:val="24"/>
+        </w:rPr>
+        <w:lastRenderedPageBreak/>
+        <w:t xml:space="preserve">With </w:t>
+      </w:r>
+      <w:proofErr w:type="spellStart"/>
+      <w:r>
+        <w:rPr>
+          <w:sz w:val="24"/>
+          <w:szCs w:val="24"/>
+        </w:rPr>
+        <w:t>requests.get</w:t>
+      </w:r>
+      <w:proofErr w:type="spellEnd"/>
+      <w:r>
+        <w:rPr>
+          <w:sz w:val="24"/>
+          <w:szCs w:val="24"/>
+        </w:rPr>
+        <w:t>(</w:t>
+      </w:r>
+      <w:proofErr w:type="spellStart"/>
+      <w:r>
+        <w:rPr>
+          <w:sz w:val="24"/>
+          <w:szCs w:val="24"/>
+        </w:rPr>
+        <w:t>image_url</w:t>
+      </w:r>
+      <w:proofErr w:type="spellEnd"/>
+      <w:proofErr w:type="gramStart"/>
+      <w:r>
+        <w:rPr>
+          <w:sz w:val="24"/>
+          <w:szCs w:val="24"/>
+        </w:rPr>
+        <w:t>).content</w:t>
+      </w:r>
+      <w:proofErr w:type="gramEnd"/>
+      <w:r>
+        <w:rPr>
+          <w:sz w:val="24"/>
+          <w:szCs w:val="24"/>
+        </w:rPr>
+        <w:t xml:space="preserve"> we can get directly the image from web</w:t>
+      </w:r>
+    </w:p>
+    <w:p>
+      <w:pPr>
+        <w:spacing w:after="0"/>
+        <w:rPr>
+          <w:sz w:val="24"/>
+          <w:szCs w:val="24"/>
+        </w:rPr>
+      </w:pPr>
+      <w:r>
+        <w:rPr>
+          <w:sz w:val="24"/>
+          <w:szCs w:val="24"/>
+        </w:rPr>
+        <w:t xml:space="preserve">The image can be stored on the local computer if we write it as a </w:t>
+      </w:r>
+      <w:proofErr w:type="spellStart"/>
+      <w:r>
+        <w:rPr>
+          <w:sz w:val="24"/>
+          <w:szCs w:val="24"/>
+        </w:rPr>
+        <w:t>wb</w:t>
+      </w:r>
+      <w:proofErr w:type="spellEnd"/>
+      <w:r>
+        <w:rPr>
+          <w:sz w:val="24"/>
+          <w:szCs w:val="24"/>
+        </w:rPr>
+        <w:t xml:space="preserve"> file with an </w:t>
+      </w:r>
+      <w:proofErr w:type="spellStart"/>
+      <w:r>
+        <w:rPr>
+          <w:sz w:val="24"/>
+          <w:szCs w:val="24"/>
+        </w:rPr>
+        <w:t>img</w:t>
+      </w:r>
+      <w:proofErr w:type="spellEnd"/>
+      <w:r>
+        <w:rPr>
+          <w:sz w:val="24"/>
+          <w:szCs w:val="24"/>
+        </w:rPr>
+        <w:t xml:space="preserve"> extension</w:t>
+      </w:r>
+    </w:p>
+    <w:p>
+      <w:pPr>
+        <w:spacing w:after="0"/>
+        <w:rPr>
+          <w:sz w:val="24"/>
+          <w:szCs w:val="24"/>
+        </w:rPr>
+      </w:pPr>
     </w:p>
     <w:sectPr>
       <w:pgSz w:w="12240" w:h="15840"/>

</xml_diff>

<commit_message>
completed web scraping exercise
</commit_message>
<xml_diff>
--- a/section_15/web_scraping_with_python.docx
+++ b/section_15/web_scraping_with_python.docx
@@ -255,39 +255,7 @@
           <w:sz w:val="24"/>
           <w:szCs w:val="24"/>
         </w:rPr>
-        <w:t xml:space="preserve">Web scaping in Python is done with </w:t>
-      </w:r>
-      <w:proofErr w:type="spellStart"/>
-      <w:r>
-        <w:rPr>
-          <w:sz w:val="24"/>
-          <w:szCs w:val="24"/>
-        </w:rPr>
-        <w:t>BeautifulSoup</w:t>
-      </w:r>
-      <w:proofErr w:type="spellEnd"/>
-      <w:r>
-        <w:rPr>
-          <w:sz w:val="24"/>
-          <w:szCs w:val="24"/>
-        </w:rPr>
-        <w:t xml:space="preserve"> and request libraries: requests, </w:t>
-      </w:r>
-      <w:proofErr w:type="spellStart"/>
-      <w:r>
-        <w:rPr>
-          <w:sz w:val="24"/>
-          <w:szCs w:val="24"/>
-        </w:rPr>
-        <w:t>lxml</w:t>
-      </w:r>
-      <w:proofErr w:type="spellEnd"/>
-      <w:r>
-        <w:rPr>
-          <w:sz w:val="24"/>
-          <w:szCs w:val="24"/>
-        </w:rPr>
-        <w:t>, bs4</w:t>
+        <w:t>Web scaping in Python is done with BeautifulSoup and request libraries: requests, lxml, bs4</w:t>
       </w:r>
     </w:p>
     <w:p>
@@ -348,23 +316,7 @@
           <w:sz w:val="24"/>
           <w:szCs w:val="24"/>
         </w:rPr>
-        <w:t xml:space="preserve">For this whole page source code can be viewed and </w:t>
-      </w:r>
-      <w:proofErr w:type="gramStart"/>
-      <w:r>
-        <w:rPr>
-          <w:sz w:val="24"/>
-          <w:szCs w:val="24"/>
-        </w:rPr>
-        <w:t>particular elements</w:t>
-      </w:r>
-      <w:proofErr w:type="gramEnd"/>
-      <w:r>
-        <w:rPr>
-          <w:sz w:val="24"/>
-          <w:szCs w:val="24"/>
-        </w:rPr>
-        <w:t xml:space="preserve"> inspected</w:t>
+        <w:t>For this whole page source code can be viewed and particular elements inspected</w:t>
       </w:r>
     </w:p>
     <w:p>
@@ -438,187 +390,55 @@
           <w:sz w:val="24"/>
           <w:szCs w:val="24"/>
         </w:rPr>
-        <w:t xml:space="preserve">Get the content of a page with </w:t>
-      </w:r>
-      <w:proofErr w:type="spellStart"/>
-      <w:r>
-        <w:rPr>
-          <w:sz w:val="24"/>
-          <w:szCs w:val="24"/>
-        </w:rPr>
-        <w:t>requests.get</w:t>
-      </w:r>
-      <w:proofErr w:type="spellEnd"/>
-      <w:r>
-        <w:rPr>
-          <w:sz w:val="24"/>
-          <w:szCs w:val="24"/>
-        </w:rPr>
-        <w:t>(</w:t>
-      </w:r>
-      <w:proofErr w:type="spellStart"/>
-      <w:r>
-        <w:rPr>
-          <w:sz w:val="24"/>
-          <w:szCs w:val="24"/>
-        </w:rPr>
-        <w:t>url</w:t>
-      </w:r>
-      <w:proofErr w:type="spellEnd"/>
-      <w:r>
-        <w:rPr>
-          <w:sz w:val="24"/>
-          <w:szCs w:val="24"/>
-        </w:rPr>
-        <w:t>).text</w:t>
-      </w:r>
-    </w:p>
-    <w:p>
-      <w:pPr>
-        <w:spacing w:after="0"/>
-        <w:rPr>
-          <w:sz w:val="24"/>
-          <w:szCs w:val="24"/>
-        </w:rPr>
-      </w:pPr>
-      <w:r>
-        <w:rPr>
-          <w:sz w:val="24"/>
-          <w:szCs w:val="24"/>
-        </w:rPr>
-        <w:t>We can parse a web page with soup = bs4.BeautifulSoup(</w:t>
-      </w:r>
-      <w:proofErr w:type="spellStart"/>
-      <w:r>
-        <w:rPr>
-          <w:sz w:val="24"/>
-          <w:szCs w:val="24"/>
-        </w:rPr>
-        <w:t>result.text</w:t>
-      </w:r>
-      <w:proofErr w:type="spellEnd"/>
-      <w:r>
-        <w:rPr>
-          <w:sz w:val="24"/>
-          <w:szCs w:val="24"/>
-        </w:rPr>
-        <w:t>, ‘</w:t>
-      </w:r>
-      <w:proofErr w:type="spellStart"/>
-      <w:r>
-        <w:rPr>
-          <w:sz w:val="24"/>
-          <w:szCs w:val="24"/>
-        </w:rPr>
-        <w:t>lxml</w:t>
-      </w:r>
-      <w:proofErr w:type="spellEnd"/>
-      <w:r>
-        <w:rPr>
-          <w:sz w:val="24"/>
-          <w:szCs w:val="24"/>
-        </w:rPr>
-        <w:t>’)</w:t>
-      </w:r>
-    </w:p>
-    <w:p>
-      <w:pPr>
-        <w:spacing w:after="0"/>
-        <w:rPr>
-          <w:sz w:val="24"/>
-          <w:szCs w:val="24"/>
-        </w:rPr>
-      </w:pPr>
-      <w:r>
-        <w:rPr>
-          <w:sz w:val="24"/>
-          <w:szCs w:val="24"/>
-        </w:rPr>
-        <w:t xml:space="preserve">With </w:t>
-      </w:r>
-      <w:proofErr w:type="spellStart"/>
-      <w:proofErr w:type="gramStart"/>
-      <w:r>
-        <w:rPr>
-          <w:sz w:val="24"/>
-          <w:szCs w:val="24"/>
-        </w:rPr>
-        <w:t>soup.select</w:t>
-      </w:r>
-      <w:proofErr w:type="spellEnd"/>
-      <w:proofErr w:type="gramEnd"/>
-      <w:r>
-        <w:rPr>
-          <w:sz w:val="24"/>
-          <w:szCs w:val="24"/>
-        </w:rPr>
-        <w:t xml:space="preserve">(…) we can get elements from a web site, tags and elements with a </w:t>
-      </w:r>
-      <w:proofErr w:type="spellStart"/>
-      <w:r>
-        <w:rPr>
-          <w:sz w:val="24"/>
-          <w:szCs w:val="24"/>
-        </w:rPr>
-        <w:t>css</w:t>
-      </w:r>
-      <w:proofErr w:type="spellEnd"/>
-      <w:r>
-        <w:rPr>
-          <w:sz w:val="24"/>
-          <w:szCs w:val="24"/>
-        </w:rPr>
-        <w:t xml:space="preserve"> class/id</w:t>
-      </w:r>
-    </w:p>
-    <w:p>
-      <w:pPr>
-        <w:spacing w:after="0"/>
-        <w:rPr>
-          <w:sz w:val="24"/>
-          <w:szCs w:val="24"/>
-        </w:rPr>
-      </w:pPr>
-      <w:r>
-        <w:rPr>
-          <w:sz w:val="24"/>
-          <w:szCs w:val="24"/>
-        </w:rPr>
-        <w:t xml:space="preserve">For example </w:t>
-      </w:r>
-      <w:proofErr w:type="spellStart"/>
-      <w:proofErr w:type="gramStart"/>
-      <w:r>
-        <w:rPr>
-          <w:sz w:val="24"/>
-          <w:szCs w:val="24"/>
-        </w:rPr>
-        <w:t>soup.select</w:t>
-      </w:r>
-      <w:proofErr w:type="spellEnd"/>
-      <w:proofErr w:type="gramEnd"/>
-      <w:r>
-        <w:rPr>
-          <w:sz w:val="24"/>
-          <w:szCs w:val="24"/>
-        </w:rPr>
-        <w:t xml:space="preserve">(‘p’) we get a list with all paragraph tags on which we can call </w:t>
-      </w:r>
-      <w:proofErr w:type="spellStart"/>
-      <w:r>
-        <w:rPr>
-          <w:sz w:val="24"/>
-          <w:szCs w:val="24"/>
-        </w:rPr>
-        <w:t>getText</w:t>
-      </w:r>
-      <w:proofErr w:type="spellEnd"/>
-      <w:r>
-        <w:rPr>
-          <w:sz w:val="24"/>
-          <w:szCs w:val="24"/>
-        </w:rPr>
-        <w:t>()</w:t>
+        <w:t>Get the content of a page with requests.get(url).text</w:t>
+      </w:r>
+    </w:p>
+    <w:p>
+      <w:pPr>
+        <w:spacing w:after="0"/>
+        <w:rPr>
+          <w:sz w:val="24"/>
+          <w:szCs w:val="24"/>
+        </w:rPr>
+      </w:pPr>
+      <w:r>
+        <w:rPr>
+          <w:sz w:val="24"/>
+          <w:szCs w:val="24"/>
+        </w:rPr>
+        <w:t>We can parse a web page with soup = bs4.BeautifulSoup(result.text, ‘lxml’)</w:t>
+      </w:r>
+    </w:p>
+    <w:p>
+      <w:pPr>
+        <w:spacing w:after="0"/>
+        <w:rPr>
+          <w:sz w:val="24"/>
+          <w:szCs w:val="24"/>
+        </w:rPr>
+      </w:pPr>
+      <w:r>
+        <w:rPr>
+          <w:sz w:val="24"/>
+          <w:szCs w:val="24"/>
+        </w:rPr>
+        <w:t>With soup.select(…) we can get elements from a web site, tags and elements with a css class/id</w:t>
+      </w:r>
+    </w:p>
+    <w:p>
+      <w:pPr>
+        <w:spacing w:after="0"/>
+        <w:rPr>
+          <w:sz w:val="24"/>
+          <w:szCs w:val="24"/>
+        </w:rPr>
+      </w:pPr>
+      <w:r>
+        <w:rPr>
+          <w:sz w:val="24"/>
+          <w:szCs w:val="24"/>
+        </w:rPr>
+        <w:t>For example soup.select(‘p’) we get a list with all paragraph tags on which we can call getText()</w:t>
       </w:r>
     </w:p>
     <w:p>
@@ -658,23 +478,12 @@
           <w:szCs w:val="24"/>
         </w:rPr>
       </w:pPr>
-      <w:proofErr w:type="spellStart"/>
-      <w:proofErr w:type="gramStart"/>
-      <w:r>
-        <w:rPr>
-          <w:sz w:val="24"/>
-          <w:szCs w:val="24"/>
-        </w:rPr>
-        <w:t>soup.select</w:t>
-      </w:r>
-      <w:proofErr w:type="spellEnd"/>
-      <w:proofErr w:type="gramEnd"/>
-      <w:r>
-        <w:rPr>
-          <w:sz w:val="24"/>
-          <w:szCs w:val="24"/>
-        </w:rPr>
-        <w:t>(element)</w:t>
+      <w:r>
+        <w:rPr>
+          <w:sz w:val="24"/>
+          <w:szCs w:val="24"/>
+        </w:rPr>
+        <w:t>soup.select(element)</w:t>
       </w:r>
       <w:r>
         <w:rPr>
@@ -713,80 +522,23 @@
           <w:sz w:val="24"/>
           <w:szCs w:val="24"/>
         </w:rPr>
-        <w:t>#</w:t>
-      </w:r>
-      <w:proofErr w:type="gramStart"/>
-      <w:r>
-        <w:rPr>
-          <w:sz w:val="24"/>
-          <w:szCs w:val="24"/>
-        </w:rPr>
-        <w:t>some</w:t>
-      </w:r>
-      <w:proofErr w:type="gramEnd"/>
-      <w:r>
-        <w:rPr>
-          <w:sz w:val="24"/>
-          <w:szCs w:val="24"/>
-        </w:rPr>
-        <w:t xml:space="preserve">_id -&gt; all elements with that </w:t>
-      </w:r>
-      <w:proofErr w:type="spellStart"/>
-      <w:r>
-        <w:rPr>
-          <w:sz w:val="24"/>
-          <w:szCs w:val="24"/>
-        </w:rPr>
-        <w:t>css</w:t>
-      </w:r>
-      <w:proofErr w:type="spellEnd"/>
-      <w:r>
-        <w:rPr>
-          <w:sz w:val="24"/>
-          <w:szCs w:val="24"/>
-        </w:rPr>
-        <w:t xml:space="preserve"> id</w:t>
-      </w:r>
-    </w:p>
-    <w:p>
-      <w:pPr>
-        <w:spacing w:after="0"/>
-        <w:rPr>
-          <w:sz w:val="24"/>
-          <w:szCs w:val="24"/>
-        </w:rPr>
-      </w:pPr>
-      <w:proofErr w:type="gramStart"/>
-      <w:r>
-        <w:rPr>
-          <w:sz w:val="24"/>
-          <w:szCs w:val="24"/>
-        </w:rPr>
-        <w:t>.</w:t>
-      </w:r>
-      <w:proofErr w:type="spellStart"/>
-      <w:r>
-        <w:rPr>
-          <w:sz w:val="24"/>
-          <w:szCs w:val="24"/>
-        </w:rPr>
-        <w:t>some</w:t>
-      </w:r>
-      <w:proofErr w:type="gramEnd"/>
-      <w:r>
-        <w:rPr>
-          <w:sz w:val="24"/>
-          <w:szCs w:val="24"/>
-        </w:rPr>
-        <w:t>_class</w:t>
-      </w:r>
-      <w:proofErr w:type="spellEnd"/>
-      <w:r>
-        <w:rPr>
-          <w:sz w:val="24"/>
-          <w:szCs w:val="24"/>
-        </w:rPr>
-        <w:t xml:space="preserve"> -&gt; all elements with that class</w:t>
+        <w:t>#some_id -&gt; all elements with that css id</w:t>
+      </w:r>
+    </w:p>
+    <w:p>
+      <w:pPr>
+        <w:spacing w:after="0"/>
+        <w:rPr>
+          <w:sz w:val="24"/>
+          <w:szCs w:val="24"/>
+        </w:rPr>
+      </w:pPr>
+      <w:r>
+        <w:rPr>
+          <w:sz w:val="24"/>
+          <w:szCs w:val="24"/>
+        </w:rPr>
+        <w:t>.some_class -&gt; all elements with that class</w:t>
       </w:r>
     </w:p>
     <w:p>
@@ -863,55 +615,23 @@
           <w:sz w:val="24"/>
           <w:szCs w:val="24"/>
         </w:rPr>
-        <w:t xml:space="preserve">In a </w:t>
-      </w:r>
-      <w:proofErr w:type="gramStart"/>
-      <w:r>
-        <w:rPr>
-          <w:sz w:val="24"/>
-          <w:szCs w:val="24"/>
-        </w:rPr>
-        <w:t>bs4.element.Tag</w:t>
-      </w:r>
-      <w:proofErr w:type="gramEnd"/>
-      <w:r>
-        <w:rPr>
-          <w:sz w:val="24"/>
-          <w:szCs w:val="24"/>
-        </w:rPr>
-        <w:t xml:space="preserve"> we can get the values of attributes as from a dictionary</w:t>
-      </w:r>
-    </w:p>
-    <w:p>
-      <w:pPr>
-        <w:spacing w:after="0"/>
-        <w:rPr>
-          <w:sz w:val="24"/>
-          <w:szCs w:val="24"/>
-        </w:rPr>
-      </w:pPr>
-      <w:r>
-        <w:rPr>
-          <w:sz w:val="24"/>
-          <w:szCs w:val="24"/>
-        </w:rPr>
-        <w:t xml:space="preserve">An image can be displayed in a markdown </w:t>
-      </w:r>
-      <w:proofErr w:type="spellStart"/>
-      <w:r>
-        <w:rPr>
-          <w:sz w:val="24"/>
-          <w:szCs w:val="24"/>
-        </w:rPr>
-        <w:t>Jupyter</w:t>
-      </w:r>
-      <w:proofErr w:type="spellEnd"/>
-      <w:r>
-        <w:rPr>
-          <w:sz w:val="24"/>
-          <w:szCs w:val="24"/>
-        </w:rPr>
-        <w:t xml:space="preserve"> cell because it accepts html code</w:t>
+        <w:t>In a bs4.element.Tag we can get the values of attributes as from a dictionary</w:t>
+      </w:r>
+    </w:p>
+    <w:p>
+      <w:pPr>
+        <w:spacing w:after="0"/>
+        <w:rPr>
+          <w:sz w:val="24"/>
+          <w:szCs w:val="24"/>
+        </w:rPr>
+      </w:pPr>
+      <w:r>
+        <w:rPr>
+          <w:sz w:val="24"/>
+          <w:szCs w:val="24"/>
+        </w:rPr>
+        <w:t>An image can be displayed in a markdown Jupyter cell because it accepts html code</w:t>
       </w:r>
     </w:p>
     <w:p>
@@ -928,106 +648,269 @@
           <w:szCs w:val="24"/>
         </w:rPr>
         <w:lastRenderedPageBreak/>
-        <w:t xml:space="preserve">With </w:t>
-      </w:r>
-      <w:proofErr w:type="spellStart"/>
-      <w:r>
-        <w:rPr>
-          <w:sz w:val="24"/>
-          <w:szCs w:val="24"/>
-        </w:rPr>
-        <w:t>requests.get</w:t>
-      </w:r>
-      <w:proofErr w:type="spellEnd"/>
-      <w:r>
-        <w:rPr>
-          <w:sz w:val="24"/>
-          <w:szCs w:val="24"/>
-        </w:rPr>
-        <w:t>(</w:t>
-      </w:r>
-      <w:proofErr w:type="spellStart"/>
-      <w:r>
-        <w:rPr>
-          <w:sz w:val="24"/>
-          <w:szCs w:val="24"/>
-        </w:rPr>
-        <w:t>image_url</w:t>
-      </w:r>
-      <w:proofErr w:type="spellEnd"/>
-      <w:proofErr w:type="gramStart"/>
-      <w:r>
-        <w:rPr>
-          <w:sz w:val="24"/>
-          <w:szCs w:val="24"/>
-        </w:rPr>
-        <w:t>).content</w:t>
-      </w:r>
-      <w:proofErr w:type="gramEnd"/>
-      <w:r>
-        <w:rPr>
-          <w:sz w:val="24"/>
-          <w:szCs w:val="24"/>
-        </w:rPr>
-        <w:t xml:space="preserve"> we can get directly the image from web</w:t>
-      </w:r>
-    </w:p>
-    <w:p>
-      <w:pPr>
-        <w:spacing w:after="0"/>
-        <w:rPr>
-          <w:sz w:val="24"/>
-          <w:szCs w:val="24"/>
-        </w:rPr>
-      </w:pPr>
-      <w:r>
-        <w:rPr>
-          <w:sz w:val="24"/>
-          <w:szCs w:val="24"/>
-        </w:rPr>
-        <w:t xml:space="preserve">The image can be stored on the local computer if we write it as a </w:t>
-      </w:r>
-      <w:proofErr w:type="spellStart"/>
-      <w:r>
-        <w:rPr>
-          <w:sz w:val="24"/>
-          <w:szCs w:val="24"/>
-        </w:rPr>
-        <w:t>wb</w:t>
-      </w:r>
-      <w:proofErr w:type="spellEnd"/>
-      <w:r>
-        <w:rPr>
-          <w:sz w:val="24"/>
-          <w:szCs w:val="24"/>
-        </w:rPr>
-        <w:t xml:space="preserve"> file with an </w:t>
-      </w:r>
-      <w:proofErr w:type="spellStart"/>
-      <w:r>
-        <w:rPr>
-          <w:sz w:val="24"/>
-          <w:szCs w:val="24"/>
-        </w:rPr>
-        <w:t>img</w:t>
-      </w:r>
-      <w:proofErr w:type="spellEnd"/>
-      <w:r>
-        <w:rPr>
-          <w:sz w:val="24"/>
-          <w:szCs w:val="24"/>
-        </w:rPr>
-        <w:t xml:space="preserve"> extension</w:t>
-      </w:r>
-    </w:p>
-    <w:p>
-      <w:pPr>
-        <w:spacing w:after="0"/>
-        <w:rPr>
-          <w:sz w:val="24"/>
-          <w:szCs w:val="24"/>
-        </w:rPr>
-      </w:pPr>
+        <w:t>With requests.get(image_url).content we can get directly the image from web</w:t>
+      </w:r>
+    </w:p>
+    <w:p>
+      <w:pPr>
+        <w:spacing w:after="0"/>
+        <w:rPr>
+          <w:sz w:val="24"/>
+          <w:szCs w:val="24"/>
+        </w:rPr>
+      </w:pPr>
+      <w:r>
+        <w:rPr>
+          <w:sz w:val="24"/>
+          <w:szCs w:val="24"/>
+        </w:rPr>
+        <w:t>The image can be stored on the local computer if we write it as a wb file with an img extension</w:t>
+      </w:r>
+    </w:p>
+    <w:p>
+      <w:pPr>
+        <w:spacing w:after="0"/>
+        <w:rPr>
+          <w:sz w:val="24"/>
+          <w:szCs w:val="24"/>
+        </w:rPr>
+      </w:pPr>
+    </w:p>
+    <w:p>
+      <w:pPr>
+        <w:spacing w:after="0"/>
+        <w:rPr>
+          <w:b/>
+          <w:bCs/>
+          <w:sz w:val="28"/>
+          <w:szCs w:val="28"/>
+        </w:rPr>
+      </w:pPr>
+      <w:r>
+        <w:rPr>
+          <w:b/>
+          <w:bCs/>
+          <w:sz w:val="28"/>
+          <w:szCs w:val="28"/>
+        </w:rPr>
+        <w:t>21.03.</w:t>
+      </w:r>
+    </w:p>
+    <w:p>
+      <w:pPr>
+        <w:spacing w:after="0"/>
+        <w:rPr>
+          <w:b/>
+          <w:bCs/>
+          <w:sz w:val="28"/>
+          <w:szCs w:val="28"/>
+        </w:rPr>
+      </w:pPr>
+      <w:r>
+        <w:rPr>
+          <w:b/>
+          <w:bCs/>
+          <w:sz w:val="28"/>
+          <w:szCs w:val="28"/>
+        </w:rPr>
+        <w:t>121. Python Web Scraping - Book Examples Part One</w:t>
+      </w:r>
+    </w:p>
+    <w:p>
+      <w:pPr>
+        <w:spacing w:after="0"/>
+        <w:rPr>
+          <w:sz w:val="24"/>
+          <w:szCs w:val="24"/>
+        </w:rPr>
+      </w:pPr>
+      <w:r>
+        <w:rPr>
+          <w:sz w:val="24"/>
+          <w:szCs w:val="24"/>
+        </w:rPr>
+        <w:t>Sites with multiple repetitive pages can be scraped because we iterate over urls</w:t>
+      </w:r>
+    </w:p>
+    <w:p>
+      <w:pPr>
+        <w:spacing w:after="0"/>
+        <w:rPr>
+          <w:sz w:val="24"/>
+          <w:szCs w:val="24"/>
+        </w:rPr>
+      </w:pPr>
+      <w:r>
+        <w:rPr>
+          <w:sz w:val="24"/>
+          <w:szCs w:val="24"/>
+        </w:rPr>
+        <w:t>For example this could be done for libris, carturesti, books.toscrape and so on</w:t>
+      </w:r>
+    </w:p>
+    <w:p>
+      <w:pPr>
+        <w:spacing w:after="0"/>
+        <w:rPr>
+          <w:sz w:val="24"/>
+          <w:szCs w:val="24"/>
+        </w:rPr>
+      </w:pPr>
+      <w:r>
+        <w:rPr>
+          <w:sz w:val="24"/>
+          <w:szCs w:val="24"/>
+        </w:rPr>
+        <w:t>We can to the following thing: x = ‘my text {}’ and then x.format(value)</w:t>
+      </w:r>
+    </w:p>
+    <w:p>
+      <w:pPr>
+        <w:spacing w:after="0"/>
+        <w:rPr>
+          <w:sz w:val="24"/>
+          <w:szCs w:val="24"/>
+        </w:rPr>
+      </w:pPr>
+    </w:p>
+    <w:p>
+      <w:pPr>
+        <w:spacing w:after="0"/>
+        <w:rPr>
+          <w:b/>
+          <w:bCs/>
+          <w:sz w:val="28"/>
+          <w:szCs w:val="28"/>
+        </w:rPr>
+      </w:pPr>
+      <w:r>
+        <w:rPr>
+          <w:b/>
+          <w:bCs/>
+          <w:sz w:val="28"/>
+          <w:szCs w:val="28"/>
+        </w:rPr>
+        <w:t>122. Python Web Scraping - Book Examples Part Two</w:t>
+      </w:r>
+    </w:p>
+    <w:p>
+      <w:pPr>
+        <w:spacing w:after="0"/>
+        <w:rPr>
+          <w:sz w:val="24"/>
+          <w:szCs w:val="24"/>
+        </w:rPr>
+      </w:pPr>
+      <w:r>
+        <w:rPr>
+          <w:sz w:val="24"/>
+          <w:szCs w:val="24"/>
+        </w:rPr>
+        <w:t>For elements that have a class name with space in it, we should replace the space with ‘.’</w:t>
+      </w:r>
+    </w:p>
+    <w:p>
+      <w:pPr>
+        <w:spacing w:after="0"/>
+        <w:rPr>
+          <w:sz w:val="24"/>
+          <w:szCs w:val="24"/>
+        </w:rPr>
+      </w:pPr>
+      <w:r>
+        <w:rPr>
+          <w:sz w:val="24"/>
+          <w:szCs w:val="24"/>
+        </w:rPr>
+        <w:t>For example if the class is ‘.star-rating Two’, in select from bs4 we need to use ‘.star-rating.Two’</w:t>
+      </w:r>
+    </w:p>
+    <w:p>
+      <w:pPr>
+        <w:spacing w:after="0"/>
+        <w:rPr>
+          <w:sz w:val="24"/>
+          <w:szCs w:val="24"/>
+        </w:rPr>
+      </w:pPr>
+    </w:p>
+    <w:p>
+      <w:pPr>
+        <w:spacing w:after="0"/>
+        <w:rPr>
+          <w:b/>
+          <w:bCs/>
+          <w:sz w:val="28"/>
+          <w:szCs w:val="28"/>
+        </w:rPr>
+      </w:pPr>
+      <w:r>
+        <w:rPr>
+          <w:b/>
+          <w:bCs/>
+          <w:sz w:val="28"/>
+          <w:szCs w:val="28"/>
+        </w:rPr>
+        <w:t>2</w:t>
+      </w:r>
+      <w:r>
+        <w:rPr>
+          <w:b/>
+          <w:bCs/>
+          <w:sz w:val="28"/>
+          <w:szCs w:val="28"/>
+        </w:rPr>
+        <w:t>2</w:t>
+      </w:r>
+      <w:r>
+        <w:rPr>
+          <w:b/>
+          <w:bCs/>
+          <w:sz w:val="28"/>
+          <w:szCs w:val="28"/>
+        </w:rPr>
+        <w:t>.03.</w:t>
+      </w:r>
+    </w:p>
+    <w:p>
+      <w:pPr>
+        <w:spacing w:after="0"/>
+        <w:rPr>
+          <w:b/>
+          <w:bCs/>
+          <w:sz w:val="28"/>
+          <w:szCs w:val="28"/>
+        </w:rPr>
+      </w:pPr>
+      <w:r>
+        <w:rPr>
+          <w:b/>
+          <w:bCs/>
+          <w:sz w:val="28"/>
+          <w:szCs w:val="28"/>
+        </w:rPr>
+        <w:t>123. Python Web Scraping - Exercise Overview</w:t>
+      </w:r>
+    </w:p>
+    <w:p>
+      <w:pPr>
+        <w:spacing w:after="0"/>
+        <w:rPr>
+          <w:b/>
+          <w:bCs/>
+          <w:sz w:val="28"/>
+          <w:szCs w:val="28"/>
+        </w:rPr>
+      </w:pPr>
+      <w:r>
+        <w:rPr>
+          <w:b/>
+          <w:bCs/>
+          <w:sz w:val="28"/>
+          <w:szCs w:val="28"/>
+        </w:rPr>
+        <w:t>124. Python Web Scraping - Exercise Solutions</w:t>
+      </w:r>
     </w:p>
     <w:sectPr>
       <w:pgSz w:w="12240" w:h="15840"/>

</xml_diff>